<commit_message>
Fully specs draft included
</commit_message>
<xml_diff>
--- a/Documents/Drafts/Draft_Director_UI.docx
+++ b/Documents/Drafts/Draft_Director_UI.docx
@@ -3,10 +3,16 @@
 <w:document xmlns:wpc="http://schemas.microsoft.com/office/word/2010/wordprocessingCanvas" xmlns:mc="http://schemas.openxmlformats.org/markup-compatibility/2006" xmlns:o="urn:schemas-microsoft-com:office:office" xmlns:r="http://schemas.openxmlformats.org/officeDocument/2006/relationships" xmlns:m="http://schemas.openxmlformats.org/officeDocument/2006/math" xmlns:v="urn:schemas-microsoft-com:vml" xmlns:wp14="http://schemas.microsoft.com/office/word/2010/wordprocessingDrawing" xmlns:wp="http://schemas.openxmlformats.org/drawingml/2006/wordprocessingDrawing" xmlns:w10="urn:schemas-microsoft-com:office:word" xmlns:w="http://schemas.openxmlformats.org/wordprocessingml/2006/main" xmlns:w14="http://schemas.microsoft.com/office/word/2010/wordml" xmlns:wpg="http://schemas.microsoft.com/office/word/2010/wordprocessingGroup" xmlns:wpi="http://schemas.microsoft.com/office/word/2010/wordprocessingInk" xmlns:wne="http://schemas.microsoft.com/office/word/2006/wordml" xmlns:wps="http://schemas.microsoft.com/office/word/2010/wordprocessingShape" mc:Ignorable="w14 wp14">
   <w:body>
     <w:p>
-      <w:bookmarkStart w:id="0" w:name="_GoBack"/>
-      <w:bookmarkEnd w:id="0"/>
       <w:r>
-        <w:t>Первое, с чем встречается пользователь, неважно кто это Директор, Заказчик, Администатор или Менеджер проекта - запрос авторизации которое выплывает в центре браузера.</w:t>
+        <w:t xml:space="preserve">Первое, с чем встречается пользователь, неважно кто это Директор, Заказчик, </w:t>
+      </w:r>
+      <w:proofErr w:type="spellStart"/>
+      <w:r>
+        <w:t>Администатор</w:t>
+      </w:r>
+      <w:proofErr w:type="spellEnd"/>
+      <w:r>
+        <w:t xml:space="preserve"> или Менеджер проекта - запрос авторизации которое выплывает в центре браузера.</w:t>
       </w:r>
     </w:p>
     <w:p>
@@ -1866,7 +1872,15 @@
         </mc:AlternateContent>
       </w:r>
       <w:r>
-        <w:t>При нажатии на вышепредставленные иконки, пользователь переходит на страницу с содержанием названий проектов.</w:t>
+        <w:t xml:space="preserve">При нажатии на </w:t>
+      </w:r>
+      <w:proofErr w:type="spellStart"/>
+      <w:r>
+        <w:t>вышепредставленные</w:t>
+      </w:r>
+      <w:proofErr w:type="spellEnd"/>
+      <w:r>
+        <w:t xml:space="preserve"> иконки, пользователь переходит на страницу с содержанием названий проектов.</w:t>
       </w:r>
     </w:p>
     <w:p>
@@ -4368,7 +4382,10 @@
     <w:p/>
     <w:p/>
     <w:p/>
-    <w:p/>
+    <w:p>
+      <w:bookmarkStart w:id="0" w:name="_GoBack"/>
+      <w:bookmarkEnd w:id="0"/>
+    </w:p>
     <w:p>
       <w:r>
         <w:rPr>
@@ -4858,96 +4875,6 @@
     <w:p/>
     <w:p/>
     <w:p/>
-    <w:p/>
-    <w:p/>
-    <w:p/>
-    <w:p/>
-    <w:p/>
-    <w:p/>
-    <w:p/>
-    <w:p/>
-    <w:p/>
-    <w:p/>
-    <w:p/>
-    <w:p/>
-    <w:p/>
-    <w:p/>
-    <w:p/>
-    <w:p/>
-    <w:p/>
-    <w:p/>
-    <w:p/>
-    <w:p/>
-    <w:p/>
-    <w:p/>
-    <w:p/>
-    <w:p/>
-    <w:p/>
-    <w:p/>
-    <w:p/>
-    <w:p/>
-    <w:p/>
-    <w:p/>
-    <w:p/>
-    <w:p/>
-    <w:p/>
-    <w:p/>
-    <w:p/>
-    <w:p/>
-    <w:p/>
-    <w:p/>
-    <w:p/>
-    <w:p/>
-    <w:p/>
-    <w:p/>
-    <w:p/>
-    <w:p/>
-    <w:p/>
-    <w:p/>
-    <w:p/>
-    <w:p/>
-    <w:p/>
-    <w:p/>
-    <w:p/>
-    <w:p/>
-    <w:p/>
-    <w:p/>
-    <w:p/>
-    <w:p/>
-    <w:p/>
-    <w:p/>
-    <w:p/>
-    <w:p/>
-    <w:p/>
-    <w:p/>
-    <w:p/>
-    <w:p/>
-    <w:p/>
-    <w:p/>
-    <w:p/>
-    <w:p/>
-    <w:p/>
-    <w:p/>
-    <w:p/>
-    <w:p/>
-    <w:p/>
-    <w:p/>
-    <w:p/>
-    <w:p/>
-    <w:p/>
-    <w:p/>
-    <w:p/>
-    <w:p/>
-    <w:p/>
-    <w:p/>
-    <w:p/>
-    <w:p/>
-    <w:p/>
-    <w:p/>
-    <w:p/>
-    <w:p/>
-    <w:p/>
-    <w:p/>
     <w:sectPr>
       <w:footerReference w:type="default" r:id="rId8"/>
       <w:pgSz w:w="11906" w:h="16838"/>
@@ -5004,7 +4931,7 @@
       <w:rPr>
         <w:noProof/>
       </w:rPr>
-      <w:t>1</w:t>
+      <w:t>4</w:t>
     </w:r>
     <w:r>
       <w:fldChar w:fldCharType="end"/>
@@ -5401,7 +5328,6 @@
     <w:uiPriority w:val="99"/>
     <w:semiHidden/>
     <w:unhideWhenUsed/>
-    <w:qFormat/>
     <w:tblPr>
       <w:tblInd w:w="0" w:type="dxa"/>
       <w:tblCellMar>
@@ -5707,7 +5633,6 @@
     <w:uiPriority w:val="99"/>
     <w:semiHidden/>
     <w:unhideWhenUsed/>
-    <w:qFormat/>
     <w:tblPr>
       <w:tblInd w:w="0" w:type="dxa"/>
       <w:tblCellMar>

</xml_diff>